<commit_message>
adding analysis regarding missing data and arrays
</commit_message>
<xml_diff>
--- a/Module 2 Challenge Analysis.docx
+++ b/Module 2 Challenge Analysis.docx
@@ -158,7 +158,6 @@
       <w:r>
         <w:t xml:space="preserve">Performance comparison of </w:t>
       </w:r>
-      <w:proofErr w:type="spellStart"/>
       <w:r>
         <w:t>AllSt</w:t>
       </w:r>
@@ -166,11 +165,7 @@
         <w:t>o</w:t>
       </w:r>
       <w:r>
-        <w:t>ckAnalysis</w:t>
-      </w:r>
-      <w:proofErr w:type="spellEnd"/>
-      <w:r>
-        <w:t xml:space="preserve"> </w:t>
+        <w:t xml:space="preserve">ckAnalysis </w:t>
       </w:r>
       <w:r>
         <w:t xml:space="preserve">Code </w:t>
@@ -178,11 +173,9 @@
       <w:r>
         <w:t xml:space="preserve">vs. </w:t>
       </w:r>
-      <w:proofErr w:type="spellStart"/>
       <w:r>
         <w:t>AllStocksAnalysisRefactored</w:t>
       </w:r>
-      <w:proofErr w:type="spellEnd"/>
       <w:r>
         <w:t xml:space="preserve"> Code </w:t>
       </w:r>
@@ -778,21 +771,13 @@
       </w:pPr>
       <w:r>
         <w:lastRenderedPageBreak/>
-        <w:t xml:space="preserve">The performance of the </w:t>
-      </w:r>
-      <w:proofErr w:type="spellStart"/>
-      <w:r>
-        <w:t>AllSt</w:t>
+        <w:t>The performance of the AllSt</w:t>
       </w:r>
       <w:r>
         <w:t>o</w:t>
       </w:r>
       <w:r>
-        <w:t>ckAnalysis</w:t>
-      </w:r>
-      <w:proofErr w:type="spellEnd"/>
-      <w:r>
-        <w:t xml:space="preserve"> VBA code before refactored is as below</w:t>
+        <w:t>ckAnalysis VBA code before refactored is as below</w:t>
       </w:r>
       <w:r>
         <w:t>, which was exactly same</w:t>
@@ -1012,11 +997,9 @@
       <w:r>
         <w:t xml:space="preserve">In the code, we added the </w:t>
       </w:r>
-      <w:proofErr w:type="spellStart"/>
       <w:r>
         <w:t>tickerIndex</w:t>
       </w:r>
-      <w:proofErr w:type="spellEnd"/>
       <w:r>
         <w:t xml:space="preserve"> variable</w:t>
       </w:r>
@@ -1026,29 +1009,11 @@
       <w:r>
         <w:t>and 3 arrays (</w:t>
       </w:r>
-      <w:proofErr w:type="spellStart"/>
-      <w:r>
-        <w:t>tickerVolumes</w:t>
-      </w:r>
-      <w:proofErr w:type="spellEnd"/>
-      <w:r>
-        <w:t xml:space="preserve">, </w:t>
-      </w:r>
-      <w:proofErr w:type="spellStart"/>
-      <w:r>
-        <w:t>tickerStatingPrices</w:t>
-      </w:r>
-      <w:proofErr w:type="spellEnd"/>
-      <w:r>
-        <w:t xml:space="preserve">, </w:t>
-      </w:r>
-      <w:proofErr w:type="spellStart"/>
-      <w:r>
-        <w:t>ticketEndingPrices</w:t>
-      </w:r>
-      <w:proofErr w:type="spellEnd"/>
-      <w:r>
-        <w:t>)</w:t>
+      <w:r>
+        <w:t xml:space="preserve">tickerVolumes, </w:t>
+      </w:r>
+      <w:r>
+        <w:t>tickerStatingPrices, ticketEndingPrices)</w:t>
       </w:r>
       <w:r>
         <w:t>, and rewrote the programming logic.</w:t>
@@ -1295,6 +1260,497 @@
         <w:pStyle w:val="ListParagraph"/>
         <w:numPr>
           <w:ilvl w:val="0"/>
+          <w:numId w:val="8"/>
+        </w:numPr>
+      </w:pPr>
+      <w:r>
+        <w:rPr>
+          <w:color w:val="FF0000"/>
+        </w:rPr>
+        <w:t xml:space="preserve">Pros and </w:t>
+      </w:r>
+      <w:r>
+        <w:rPr>
+          <w:color w:val="FF0000"/>
+        </w:rPr>
+        <w:t>Cons (important</w:t>
+      </w:r>
+      <w:r>
+        <w:rPr>
+          <w:color w:val="FF0000"/>
+        </w:rPr>
+        <w:t xml:space="preserve"> and interesting</w:t>
+      </w:r>
+      <w:r>
+        <w:rPr>
+          <w:color w:val="FF0000"/>
+        </w:rPr>
+        <w:t>)</w:t>
+      </w:r>
+      <w:r>
+        <w:rPr>
+          <w:color w:val="FF0000"/>
+        </w:rPr>
+        <w:t xml:space="preserve">: </w:t>
+      </w:r>
+      <w:r>
+        <w:rPr>
+          <w:color w:val="FF0000"/>
+        </w:rPr>
+        <w:t xml:space="preserve">when we have a missing ticker in the data sheet - </w:t>
+      </w:r>
+      <w:r>
+        <w:t xml:space="preserve">I found this by accident, and </w:t>
+      </w:r>
+      <w:r>
+        <w:t xml:space="preserve">I think </w:t>
+      </w:r>
+      <w:r>
+        <w:t>it is very</w:t>
+      </w:r>
+      <w:r>
+        <w:t xml:space="preserve"> important in real world. </w:t>
+      </w:r>
+      <w:r>
+        <w:rPr>
+          <w:b/>
+          <w:bCs/>
+        </w:rPr>
+        <w:t xml:space="preserve">I had a missing data </w:t>
+      </w:r>
+      <w:r>
+        <w:rPr>
+          <w:b/>
+          <w:bCs/>
+        </w:rPr>
+        <w:t xml:space="preserve">on the A3 column in the </w:t>
+      </w:r>
+      <w:r>
+        <w:t>2017 data worksheet</w:t>
+      </w:r>
+      <w:r>
+        <w:t xml:space="preserve"> </w:t>
+      </w:r>
+      <w:r>
+        <w:t xml:space="preserve">, which </w:t>
+      </w:r>
+      <w:r>
+        <w:t xml:space="preserve">is missing </w:t>
+      </w:r>
+      <w:r>
+        <w:t xml:space="preserve">the </w:t>
+      </w:r>
+      <w:r>
+        <w:t xml:space="preserve">ticker </w:t>
+      </w:r>
+      <w:r>
+        <w:t xml:space="preserve">name </w:t>
+      </w:r>
+      <w:r>
+        <w:t>AY</w:t>
+      </w:r>
+      <w:r>
+        <w:t>.</w:t>
+      </w:r>
+      <w:r>
+        <w:t xml:space="preserve"> </w:t>
+      </w:r>
+    </w:p>
+    <w:p>
+      <w:pPr>
+        <w:pStyle w:val="ListParagraph"/>
+        <w:numPr>
+          <w:ilvl w:val="1"/>
+          <w:numId w:val="8"/>
+        </w:numPr>
+      </w:pPr>
+      <w:r>
+        <w:t xml:space="preserve">if I run the </w:t>
+      </w:r>
+      <w:r>
+        <w:t xml:space="preserve">refactored code, </w:t>
+      </w:r>
+      <w:r>
+        <w:rPr>
+          <w:b/>
+          <w:bCs/>
+        </w:rPr>
+        <w:t>it will not work</w:t>
+      </w:r>
+      <w:r>
+        <w:t xml:space="preserve">, and </w:t>
+      </w:r>
+      <w:r>
+        <w:rPr>
+          <w:b/>
+          <w:bCs/>
+        </w:rPr>
+        <w:t>stop</w:t>
+      </w:r>
+      <w:r>
+        <w:rPr>
+          <w:b/>
+          <w:bCs/>
+        </w:rPr>
+        <w:t xml:space="preserve"> &amp; throw an error</w:t>
+      </w:r>
+      <w:r>
+        <w:t xml:space="preserve"> </w:t>
+      </w:r>
+      <w:r>
+        <w:rPr>
+          <w:b/>
+          <w:bCs/>
+        </w:rPr>
+        <w:t>message</w:t>
+      </w:r>
+      <w:r>
+        <w:t>. Because, we added tickerIndex variable, and it checks all the ticker, and when there is a missing ticker, the code stops to run.</w:t>
+      </w:r>
+      <w:r>
+        <w:t xml:space="preserve"> The code is pointing out the 3a)</w:t>
+      </w:r>
+      <w:r>
+        <w:t xml:space="preserve">, </w:t>
+      </w:r>
+      <w:r>
+        <w:rPr>
+          <w:highlight w:val="yellow"/>
+        </w:rPr>
+        <w:t>“</w:t>
+      </w:r>
+      <w:r>
+        <w:rPr>
+          <w:highlight w:val="yellow"/>
+        </w:rPr>
+        <w:t>tickerVolumes(tickerIndex) = tickerVolumes(tickerIndex) + Cells(i, 8).Value</w:t>
+      </w:r>
+      <w:r>
+        <w:rPr>
+          <w:highlight w:val="yellow"/>
+        </w:rPr>
+        <w:t>”.</w:t>
+      </w:r>
+      <w:r>
+        <w:t xml:space="preserve"> It means, since the ticker is missing, it does not perform the tickerVolumes array looping. How accurate is this! </w:t>
+      </w:r>
+      <w:r>
+        <w:t>(all 3  screen shots are as below)</w:t>
+      </w:r>
+      <w:r>
+        <w:t>. Conveniently, it is pointing out the 2017 empty cell for missing AY, so it was easy to fix it.</w:t>
+      </w:r>
+    </w:p>
+    <w:p>
+      <w:pPr>
+        <w:pStyle w:val="ListParagraph"/>
+        <w:numPr>
+          <w:ilvl w:val="1"/>
+          <w:numId w:val="8"/>
+        </w:numPr>
+      </w:pPr>
+      <w:r>
+        <w:t xml:space="preserve">Also, the refactored code </w:t>
+      </w:r>
+      <w:r>
+        <w:t xml:space="preserve">cannot run the arrays due to the missing ticker, it </w:t>
+      </w:r>
+      <w:r>
+        <w:rPr>
+          <w:b/>
+          <w:bCs/>
+        </w:rPr>
+        <w:t>causes the system hang</w:t>
+      </w:r>
+      <w:r>
+        <w:t xml:space="preserve">, until I aborted the macro running and fix/clean the 2017 data. </w:t>
+      </w:r>
+      <w:r>
+        <w:t xml:space="preserve"> </w:t>
+      </w:r>
+      <w:r>
+        <w:t xml:space="preserve">In real world, </w:t>
+      </w:r>
+      <w:r>
+        <w:t xml:space="preserve">we deal with imperfect large data, it is good to know the code is pointing out the missing data, and </w:t>
+      </w:r>
+      <w:r>
+        <w:lastRenderedPageBreak/>
+        <w:t xml:space="preserve">stop to run, but it will be an huge issue if the system just hung until the programmer abort the run!  </w:t>
+      </w:r>
+    </w:p>
+    <w:p>
+      <w:pPr>
+        <w:pStyle w:val="ListParagraph"/>
+        <w:numPr>
+          <w:ilvl w:val="1"/>
+          <w:numId w:val="8"/>
+        </w:numPr>
+      </w:pPr>
+      <w:r>
+        <w:t>In contrast, the previous code (before refactored), run</w:t>
+      </w:r>
+      <w:r>
+        <w:t>s</w:t>
+      </w:r>
+      <w:r>
+        <w:t xml:space="preserve"> </w:t>
+      </w:r>
+      <w:r>
+        <w:rPr>
+          <w:b/>
+          <w:bCs/>
+        </w:rPr>
+        <w:t>without hanging</w:t>
+      </w:r>
+      <w:r>
+        <w:t xml:space="preserve">, and conveniently </w:t>
+      </w:r>
+      <w:r>
+        <w:rPr>
+          <w:b/>
+          <w:bCs/>
+        </w:rPr>
+        <w:t>skip the data row</w:t>
+      </w:r>
+      <w:r>
+        <w:t xml:space="preserve">, </w:t>
+      </w:r>
+      <w:r>
+        <w:t xml:space="preserve">if there is a </w:t>
+      </w:r>
+      <w:r>
+        <w:t xml:space="preserve">data. For example, the AY </w:t>
+      </w:r>
+      <w:r>
+        <w:t>ticker</w:t>
+      </w:r>
+      <w:r>
+        <w:t xml:space="preserve"> in A3 in the 2017 data worksheet</w:t>
+      </w:r>
+      <w:r>
+        <w:t xml:space="preserve"> is missing, it will calculate the AY sum </w:t>
+      </w:r>
+      <w:r>
+        <w:rPr>
+          <w:b/>
+          <w:bCs/>
+        </w:rPr>
+        <w:t>excluding</w:t>
+      </w:r>
+      <w:r>
+        <w:t xml:space="preserve"> the AH</w:t>
+      </w:r>
+      <w:r>
+        <w:t xml:space="preserve"> (18,42458)</w:t>
+      </w:r>
+      <w:r>
+        <w:t xml:space="preserve"> vice versa.  </w:t>
+      </w:r>
+      <w:r>
+        <w:t xml:space="preserve">It is good not to </w:t>
+      </w:r>
+      <w:r>
+        <w:t xml:space="preserve">hang the system, but it is not </w:t>
+      </w:r>
+      <w:r>
+        <w:t xml:space="preserve">helping </w:t>
+      </w:r>
+      <w:r>
+        <w:t xml:space="preserve">data scientists </w:t>
+      </w:r>
+      <w:r>
+        <w:t xml:space="preserve">to </w:t>
+      </w:r>
+      <w:r>
+        <w:t xml:space="preserve">do the </w:t>
+      </w:r>
+      <w:r>
+        <w:t xml:space="preserve">data </w:t>
+      </w:r>
+      <w:r>
+        <w:t xml:space="preserve">cleansing to improve </w:t>
+      </w:r>
+      <w:r>
+        <w:t>accura</w:t>
+      </w:r>
+      <w:r>
+        <w:t>cy.</w:t>
+      </w:r>
+      <w:r>
+        <w:t xml:space="preserve"> </w:t>
+      </w:r>
+      <w:r>
+        <w:t xml:space="preserve"> </w:t>
+      </w:r>
+    </w:p>
+    <w:p>
+      <w:pPr>
+        <w:pStyle w:val="ListParagraph"/>
+        <w:numPr>
+          <w:ilvl w:val="1"/>
+          <w:numId w:val="8"/>
+        </w:numPr>
+      </w:pPr>
+    </w:p>
+    <w:p>
+      <w:pPr>
+        <w:pStyle w:val="ListParagraph"/>
+        <w:numPr>
+          <w:ilvl w:val="1"/>
+          <w:numId w:val="8"/>
+        </w:numPr>
+      </w:pPr>
+      <w:r>
+        <w:rPr>
+          <w:noProof/>
+        </w:rPr>
+        <w:drawing>
+          <wp:inline distT="0" distB="0" distL="0" distR="0" wp14:anchorId="30422062" wp14:editId="663CD4AC">
+            <wp:extent cx="4184650" cy="4481063"/>
+            <wp:effectExtent l="0" t="0" r="6350" b="0"/>
+            <wp:docPr id="1" name="Picture 1"/>
+            <wp:cNvGraphicFramePr>
+              <a:graphicFrameLocks xmlns:a="http://schemas.openxmlformats.org/drawingml/2006/main" noChangeAspect="1"/>
+            </wp:cNvGraphicFramePr>
+            <a:graphic xmlns:a="http://schemas.openxmlformats.org/drawingml/2006/main">
+              <a:graphicData uri="http://schemas.openxmlformats.org/drawingml/2006/picture">
+                <pic:pic xmlns:pic="http://schemas.openxmlformats.org/drawingml/2006/picture">
+                  <pic:nvPicPr>
+                    <pic:cNvPr id="1" name=""/>
+                    <pic:cNvPicPr/>
+                  </pic:nvPicPr>
+                  <pic:blipFill>
+                    <a:blip r:embed="rId13"/>
+                    <a:stretch>
+                      <a:fillRect/>
+                    </a:stretch>
+                  </pic:blipFill>
+                  <pic:spPr>
+                    <a:xfrm>
+                      <a:off x="0" y="0"/>
+                      <a:ext cx="4201613" cy="4499228"/>
+                    </a:xfrm>
+                    <a:prstGeom prst="rect">
+                      <a:avLst/>
+                    </a:prstGeom>
+                  </pic:spPr>
+                </pic:pic>
+              </a:graphicData>
+            </a:graphic>
+          </wp:inline>
+        </w:drawing>
+      </w:r>
+    </w:p>
+    <w:p>
+      <w:pPr>
+        <w:pStyle w:val="ListParagraph"/>
+        <w:numPr>
+          <w:ilvl w:val="1"/>
+          <w:numId w:val="8"/>
+        </w:numPr>
+      </w:pPr>
+      <w:r>
+        <w:rPr>
+          <w:noProof/>
+        </w:rPr>
+        <w:lastRenderedPageBreak/>
+        <w:drawing>
+          <wp:inline distT="0" distB="0" distL="0" distR="0" wp14:anchorId="283CD191" wp14:editId="40406DA9">
+            <wp:extent cx="4095750" cy="2514600"/>
+            <wp:effectExtent l="0" t="0" r="0" b="0"/>
+            <wp:docPr id="16" name="Picture 16"/>
+            <wp:cNvGraphicFramePr>
+              <a:graphicFrameLocks xmlns:a="http://schemas.openxmlformats.org/drawingml/2006/main" noChangeAspect="1"/>
+            </wp:cNvGraphicFramePr>
+            <a:graphic xmlns:a="http://schemas.openxmlformats.org/drawingml/2006/main">
+              <a:graphicData uri="http://schemas.openxmlformats.org/drawingml/2006/picture">
+                <pic:pic xmlns:pic="http://schemas.openxmlformats.org/drawingml/2006/picture">
+                  <pic:nvPicPr>
+                    <pic:cNvPr id="1" name=""/>
+                    <pic:cNvPicPr/>
+                  </pic:nvPicPr>
+                  <pic:blipFill>
+                    <a:blip r:embed="rId14"/>
+                    <a:stretch>
+                      <a:fillRect/>
+                    </a:stretch>
+                  </pic:blipFill>
+                  <pic:spPr>
+                    <a:xfrm>
+                      <a:off x="0" y="0"/>
+                      <a:ext cx="4095750" cy="2514600"/>
+                    </a:xfrm>
+                    <a:prstGeom prst="rect">
+                      <a:avLst/>
+                    </a:prstGeom>
+                  </pic:spPr>
+                </pic:pic>
+              </a:graphicData>
+            </a:graphic>
+          </wp:inline>
+        </w:drawing>
+      </w:r>
+    </w:p>
+    <w:p>
+      <w:pPr>
+        <w:pStyle w:val="ListParagraph"/>
+        <w:numPr>
+          <w:ilvl w:val="0"/>
+          <w:numId w:val="8"/>
+        </w:numPr>
+      </w:pPr>
+      <w:r>
+        <w:rPr>
+          <w:noProof/>
+        </w:rPr>
+        <w:drawing>
+          <wp:inline distT="0" distB="0" distL="0" distR="0" wp14:anchorId="5D7D1FED" wp14:editId="0F92E945">
+            <wp:extent cx="4502150" cy="1975463"/>
+            <wp:effectExtent l="0" t="0" r="0" b="6350"/>
+            <wp:docPr id="19" name="Picture 19"/>
+            <wp:cNvGraphicFramePr>
+              <a:graphicFrameLocks xmlns:a="http://schemas.openxmlformats.org/drawingml/2006/main" noChangeAspect="1"/>
+            </wp:cNvGraphicFramePr>
+            <a:graphic xmlns:a="http://schemas.openxmlformats.org/drawingml/2006/main">
+              <a:graphicData uri="http://schemas.openxmlformats.org/drawingml/2006/picture">
+                <pic:pic xmlns:pic="http://schemas.openxmlformats.org/drawingml/2006/picture">
+                  <pic:nvPicPr>
+                    <pic:cNvPr id="1" name=""/>
+                    <pic:cNvPicPr/>
+                  </pic:nvPicPr>
+                  <pic:blipFill>
+                    <a:blip r:embed="rId15"/>
+                    <a:stretch>
+                      <a:fillRect/>
+                    </a:stretch>
+                  </pic:blipFill>
+                  <pic:spPr>
+                    <a:xfrm>
+                      <a:off x="0" y="0"/>
+                      <a:ext cx="4542228" cy="1993048"/>
+                    </a:xfrm>
+                    <a:prstGeom prst="rect">
+                      <a:avLst/>
+                    </a:prstGeom>
+                  </pic:spPr>
+                </pic:pic>
+              </a:graphicData>
+            </a:graphic>
+          </wp:inline>
+        </w:drawing>
+      </w:r>
+    </w:p>
+    <w:p>
+      <w:pPr>
+        <w:ind w:left="1440"/>
+      </w:pPr>
+    </w:p>
+    <w:p>
+      <w:pPr>
+        <w:pStyle w:val="ListParagraph"/>
+        <w:numPr>
+          <w:ilvl w:val="0"/>
           <w:numId w:val="1"/>
         </w:numPr>
       </w:pPr>
@@ -1311,7 +1767,13 @@
         </w:numPr>
       </w:pPr>
       <w:r>
-        <w:t xml:space="preserve">By rewriting the code, we can enhance the performance. </w:t>
+        <w:t xml:space="preserve">By </w:t>
+      </w:r>
+      <w:r>
+        <w:t xml:space="preserve">refactoring the VBA code adding arrays, </w:t>
+      </w:r>
+      <w:r>
+        <w:t xml:space="preserve">we can enhance the performance. </w:t>
       </w:r>
     </w:p>
     <w:tbl>
@@ -1467,60 +1929,584 @@
           <w:numId w:val="1"/>
         </w:numPr>
       </w:pPr>
-    </w:p>
-    <w:p>
-      <w:pPr>
-        <w:pStyle w:val="ListParagraph"/>
-        <w:numPr>
-          <w:ilvl w:val="1"/>
-          <w:numId w:val="1"/>
-        </w:numPr>
-      </w:pPr>
-      <w:r>
-        <w:t>If we need to create a complicated code with big data, we should refactor the code to improve code processing time (performance time).</w:t>
-      </w:r>
-    </w:p>
-    <w:p>
-      <w:pPr>
-        <w:pStyle w:val="ListParagraph"/>
-        <w:numPr>
-          <w:ilvl w:val="1"/>
-          <w:numId w:val="1"/>
-        </w:numPr>
-      </w:pPr>
-      <w:r>
-        <w:t>If we add more calculations</w:t>
-      </w:r>
-      <w:r>
-        <w:t>, arrays or/and</w:t>
+      <w:r>
+        <w:t xml:space="preserve">Lessons learned: </w:t>
+      </w:r>
+      <w:r>
+        <w:t>I compared the VBA code before and after refactored</w:t>
+      </w:r>
+      <w:r>
+        <w:t xml:space="preserve"> as below.</w:t>
+      </w:r>
+    </w:p>
+    <w:tbl>
+      <w:tblPr>
+        <w:tblStyle w:val="TableGrid"/>
+        <w:tblW w:w="0" w:type="auto"/>
+        <w:tblInd w:w="1440" w:type="dxa"/>
+        <w:tblLook w:val="04A0" w:firstRow="1" w:lastRow="0" w:firstColumn="1" w:lastColumn="0" w:noHBand="0" w:noVBand="1"/>
+      </w:tblPr>
+      <w:tblGrid>
+        <w:gridCol w:w="1465"/>
+        <w:gridCol w:w="3225"/>
+        <w:gridCol w:w="3220"/>
+      </w:tblGrid>
+      <w:tr>
+        <w:tc>
+          <w:tcPr>
+            <w:tcW w:w="1255" w:type="dxa"/>
+          </w:tcPr>
+          <w:p/>
+        </w:tc>
+        <w:tc>
+          <w:tcPr>
+            <w:tcW w:w="3330" w:type="dxa"/>
+          </w:tcPr>
+          <w:p>
+            <w:r>
+              <w:t xml:space="preserve">VBA Code (Before refactored) </w:t>
+            </w:r>
+          </w:p>
+        </w:tc>
+        <w:tc>
+          <w:tcPr>
+            <w:tcW w:w="3325" w:type="dxa"/>
+          </w:tcPr>
+          <w:p>
+            <w:r>
+              <w:t>VBA Code (after refactored by adding tickerIndex</w:t>
+            </w:r>
+            <w:r>
+              <w:t xml:space="preserve"> variable, and 3 arrays – tickerVolumes, </w:t>
+            </w:r>
+            <w:r>
+              <w:t>tickerStartingPrices</w:t>
+            </w:r>
+            <w:r>
+              <w:t xml:space="preserve">, </w:t>
+            </w:r>
+            <w:r>
+              <w:t>ticker</w:t>
+            </w:r>
+            <w:r>
+              <w:t>Ending</w:t>
+            </w:r>
+            <w:r>
+              <w:t>Prices</w:t>
+            </w:r>
+            <w:r>
+              <w:t>)</w:t>
+            </w:r>
+          </w:p>
+        </w:tc>
+      </w:tr>
+      <w:tr>
+        <w:tc>
+          <w:tcPr>
+            <w:tcW w:w="1255" w:type="dxa"/>
+          </w:tcPr>
+          <w:p>
+            <w:r>
+              <w:t>performance</w:t>
+            </w:r>
+          </w:p>
+        </w:tc>
+        <w:tc>
+          <w:tcPr>
+            <w:tcW w:w="3330" w:type="dxa"/>
+          </w:tcPr>
+          <w:p>
+            <w:r>
+              <w:t>Good</w:t>
+            </w:r>
+          </w:p>
+        </w:tc>
+        <w:tc>
+          <w:tcPr>
+            <w:tcW w:w="3325" w:type="dxa"/>
+          </w:tcPr>
+          <w:p>
+            <w:r>
+              <w:t>Much faster</w:t>
+            </w:r>
+          </w:p>
+        </w:tc>
+      </w:tr>
+      <w:tr>
+        <w:tc>
+          <w:tcPr>
+            <w:tcW w:w="1255" w:type="dxa"/>
+          </w:tcPr>
+          <w:p>
+            <w:r>
+              <w:t>Function</w:t>
+            </w:r>
+          </w:p>
+        </w:tc>
+        <w:tc>
+          <w:tcPr>
+            <w:tcW w:w="3330" w:type="dxa"/>
+          </w:tcPr>
+          <w:p>
+            <w:pPr>
+              <w:pStyle w:val="ListParagraph"/>
+              <w:numPr>
+                <w:ilvl w:val="0"/>
+                <w:numId w:val="11"/>
+              </w:numPr>
+            </w:pPr>
+            <w:r>
+              <w:t xml:space="preserve">unique ticker, </w:t>
+            </w:r>
+          </w:p>
+          <w:p>
+            <w:pPr>
+              <w:pStyle w:val="ListParagraph"/>
+              <w:numPr>
+                <w:ilvl w:val="0"/>
+                <w:numId w:val="11"/>
+              </w:numPr>
+            </w:pPr>
+            <w:r>
+              <w:t xml:space="preserve">volume per ticker by year, </w:t>
+            </w:r>
+          </w:p>
+          <w:p>
+            <w:pPr>
+              <w:pStyle w:val="ListParagraph"/>
+              <w:numPr>
+                <w:ilvl w:val="0"/>
+                <w:numId w:val="11"/>
+              </w:numPr>
+            </w:pPr>
+            <w:r>
+              <w:t xml:space="preserve">return calculation, </w:t>
+            </w:r>
+          </w:p>
+          <w:p>
+            <w:pPr>
+              <w:pStyle w:val="ListParagraph"/>
+              <w:numPr>
+                <w:ilvl w:val="0"/>
+                <w:numId w:val="11"/>
+              </w:numPr>
+            </w:pPr>
+            <w:r>
+              <w:lastRenderedPageBreak/>
+              <w:t>timer</w:t>
+            </w:r>
+            <w:r>
+              <w:t xml:space="preserve">, </w:t>
+            </w:r>
+          </w:p>
+          <w:p>
+            <w:pPr>
+              <w:pStyle w:val="ListParagraph"/>
+              <w:numPr>
+                <w:ilvl w:val="0"/>
+                <w:numId w:val="11"/>
+              </w:numPr>
+            </w:pPr>
+            <w:r>
+              <w:t>output formatting for easy understanding</w:t>
+            </w:r>
+          </w:p>
+        </w:tc>
+        <w:tc>
+          <w:tcPr>
+            <w:tcW w:w="3325" w:type="dxa"/>
+          </w:tcPr>
+          <w:p>
+            <w:pPr>
+              <w:pStyle w:val="ListParagraph"/>
+              <w:numPr>
+                <w:ilvl w:val="0"/>
+                <w:numId w:val="11"/>
+              </w:numPr>
+            </w:pPr>
+            <w:r>
+              <w:lastRenderedPageBreak/>
+              <w:t xml:space="preserve">unique ticker, </w:t>
+            </w:r>
+          </w:p>
+          <w:p>
+            <w:pPr>
+              <w:pStyle w:val="ListParagraph"/>
+              <w:numPr>
+                <w:ilvl w:val="0"/>
+                <w:numId w:val="11"/>
+              </w:numPr>
+            </w:pPr>
+            <w:r>
+              <w:t xml:space="preserve">volume per ticker by year, </w:t>
+            </w:r>
+          </w:p>
+          <w:p>
+            <w:pPr>
+              <w:pStyle w:val="ListParagraph"/>
+              <w:numPr>
+                <w:ilvl w:val="0"/>
+                <w:numId w:val="11"/>
+              </w:numPr>
+            </w:pPr>
+            <w:r>
+              <w:t xml:space="preserve">return calculation, </w:t>
+            </w:r>
+          </w:p>
+          <w:p>
+            <w:pPr>
+              <w:pStyle w:val="ListParagraph"/>
+              <w:numPr>
+                <w:ilvl w:val="0"/>
+                <w:numId w:val="11"/>
+              </w:numPr>
+            </w:pPr>
+            <w:r>
+              <w:lastRenderedPageBreak/>
+              <w:t xml:space="preserve">timer, </w:t>
+            </w:r>
+          </w:p>
+          <w:p>
+            <w:pPr>
+              <w:pStyle w:val="ListParagraph"/>
+              <w:numPr>
+                <w:ilvl w:val="0"/>
+                <w:numId w:val="11"/>
+              </w:numPr>
+            </w:pPr>
+            <w:r>
+              <w:t>output formatting for easy understanding</w:t>
+            </w:r>
+          </w:p>
+        </w:tc>
+      </w:tr>
+      <w:tr>
+        <w:tc>
+          <w:tcPr>
+            <w:tcW w:w="1255" w:type="dxa"/>
+          </w:tcPr>
+          <w:p>
+            <w:r>
+              <w:lastRenderedPageBreak/>
+              <w:t>How to work</w:t>
+            </w:r>
+          </w:p>
+        </w:tc>
+        <w:tc>
+          <w:tcPr>
+            <w:tcW w:w="3330" w:type="dxa"/>
+          </w:tcPr>
+          <w:p>
+            <w:r>
+              <w:t>If there is missing data, it will skip the row and continue tot run</w:t>
+            </w:r>
+          </w:p>
+        </w:tc>
+        <w:tc>
+          <w:tcPr>
+            <w:tcW w:w="3325" w:type="dxa"/>
+          </w:tcPr>
+          <w:p>
+            <w:r>
+              <w:t>It is checking the tickerIndex in every row and Looping the arrays</w:t>
+            </w:r>
+            <w:r>
+              <w:t>. If there is missing data, it stops to run the array</w:t>
+            </w:r>
+          </w:p>
+        </w:tc>
+      </w:tr>
+      <w:tr>
+        <w:tc>
+          <w:tcPr>
+            <w:tcW w:w="1255" w:type="dxa"/>
+          </w:tcPr>
+          <w:p>
+            <w:r>
+              <w:t>Pros</w:t>
+            </w:r>
+          </w:p>
+        </w:tc>
+        <w:tc>
+          <w:tcPr>
+            <w:tcW w:w="3330" w:type="dxa"/>
+          </w:tcPr>
+          <w:p/>
+        </w:tc>
+        <w:tc>
+          <w:tcPr>
+            <w:tcW w:w="3325" w:type="dxa"/>
+          </w:tcPr>
+          <w:p>
+            <w:r>
+              <w:t xml:space="preserve">It is </w:t>
+            </w:r>
+            <w:r>
+              <w:t>faster</w:t>
+            </w:r>
+          </w:p>
+          <w:p>
+            <w:r>
+              <w:t xml:space="preserve">It is pointing out </w:t>
+            </w:r>
+            <w:r>
+              <w:rPr>
+                <w:rFonts w:hint="eastAsia"/>
+              </w:rPr>
+              <w:t>t</w:t>
+            </w:r>
+            <w:r>
+              <w:t>he missing data to help programmers to fix (data cleansing)</w:t>
+            </w:r>
+          </w:p>
+          <w:p>
+            <w:r>
+              <w:t xml:space="preserve">It is  </w:t>
+            </w:r>
+          </w:p>
+        </w:tc>
+      </w:tr>
+      <w:tr>
+        <w:tc>
+          <w:tcPr>
+            <w:tcW w:w="1255" w:type="dxa"/>
+          </w:tcPr>
+          <w:p>
+            <w:r>
+              <w:t>Cons</w:t>
+            </w:r>
+          </w:p>
+        </w:tc>
+        <w:tc>
+          <w:tcPr>
+            <w:tcW w:w="3330" w:type="dxa"/>
+          </w:tcPr>
+          <w:p>
+            <w:pPr>
+              <w:pStyle w:val="ListParagraph"/>
+              <w:numPr>
+                <w:ilvl w:val="0"/>
+                <w:numId w:val="13"/>
+              </w:numPr>
+            </w:pPr>
+            <w:r>
+              <w:t>No system hang</w:t>
+            </w:r>
+            <w:r>
+              <w:t xml:space="preserve"> is good, but does not indicate the missing data</w:t>
+            </w:r>
+          </w:p>
+        </w:tc>
+        <w:tc>
+          <w:tcPr>
+            <w:tcW w:w="3325" w:type="dxa"/>
+          </w:tcPr>
+          <w:p>
+            <w:pPr>
+              <w:pStyle w:val="ListParagraph"/>
+              <w:numPr>
+                <w:ilvl w:val="0"/>
+                <w:numId w:val="13"/>
+              </w:numPr>
+            </w:pPr>
+            <w:r>
+              <w:t>The code hang, until the it is stopped to execute an fix the data.</w:t>
+            </w:r>
+            <w:r>
+              <w:t xml:space="preserve"> (biggest  disadvantage)</w:t>
+            </w:r>
+          </w:p>
+        </w:tc>
+      </w:tr>
+      <w:tr>
+        <w:tc>
+          <w:tcPr>
+            <w:tcW w:w="1255" w:type="dxa"/>
+          </w:tcPr>
+          <w:p>
+            <w:r>
+              <w:t>Consideration</w:t>
+            </w:r>
+            <w:r>
+              <w:t xml:space="preserve"> before adopting the VBA Code</w:t>
+            </w:r>
+            <w:r>
+              <w:t xml:space="preserve"> </w:t>
+            </w:r>
+          </w:p>
+        </w:tc>
+        <w:tc>
+          <w:tcPr>
+            <w:tcW w:w="3330" w:type="dxa"/>
+          </w:tcPr>
+          <w:p>
+            <w:pPr>
+              <w:pStyle w:val="ListParagraph"/>
+              <w:numPr>
+                <w:ilvl w:val="0"/>
+                <w:numId w:val="12"/>
+              </w:numPr>
+            </w:pPr>
+            <w:r>
+              <w:t>If it is OK, the imperfect data will not be included in the calculation???</w:t>
+            </w:r>
+          </w:p>
+        </w:tc>
+        <w:tc>
+          <w:tcPr>
+            <w:tcW w:w="3325" w:type="dxa"/>
+          </w:tcPr>
+          <w:p>
+            <w:pPr>
+              <w:pStyle w:val="ListParagraph"/>
+              <w:numPr>
+                <w:ilvl w:val="0"/>
+                <w:numId w:val="12"/>
+              </w:numPr>
+            </w:pPr>
+            <w:r>
+              <w:t>if my data is clean</w:t>
+            </w:r>
+          </w:p>
+          <w:p>
+            <w:pPr>
+              <w:pStyle w:val="ListParagraph"/>
+              <w:numPr>
+                <w:ilvl w:val="0"/>
+                <w:numId w:val="12"/>
+              </w:numPr>
+            </w:pPr>
+            <w:r>
+              <w:t>if it is OK, the system hung</w:t>
+            </w:r>
+          </w:p>
+        </w:tc>
+      </w:tr>
+      <w:tr>
+        <w:tc>
+          <w:tcPr>
+            <w:tcW w:w="1255" w:type="dxa"/>
+          </w:tcPr>
+          <w:p>
+            <w:r>
+              <w:t>In Real World</w:t>
+            </w:r>
+          </w:p>
+        </w:tc>
+        <w:tc>
+          <w:tcPr>
+            <w:tcW w:w="3330" w:type="dxa"/>
+          </w:tcPr>
+          <w:p>
+            <w:r>
+              <w:t>It is good for</w:t>
+            </w:r>
+            <w:r>
+              <w:t xml:space="preserve"> the organization has to deal with imperfect data in fast phase</w:t>
+            </w:r>
+          </w:p>
+          <w:p/>
+          <w:p/>
+          <w:p>
+            <w:r>
+              <w:t xml:space="preserve">Good fit for fast moving big data </w:t>
+            </w:r>
+          </w:p>
+        </w:tc>
+        <w:tc>
+          <w:tcPr>
+            <w:tcW w:w="3325" w:type="dxa"/>
+          </w:tcPr>
+          <w:p>
+            <w:r>
+              <w:t xml:space="preserve">It is good for the organization, who deals with clean data, </w:t>
+            </w:r>
+            <w:r>
+              <w:t>willing to stop the code execution and fix the data issue.</w:t>
+            </w:r>
+            <w:r>
+              <w:t xml:space="preserve"> </w:t>
+            </w:r>
+          </w:p>
+          <w:p/>
+          <w:p>
+            <w:r>
+              <w:t>Good fit for accurate data</w:t>
+            </w:r>
+          </w:p>
+        </w:tc>
+      </w:tr>
+      <w:tr>
+        <w:tc>
+          <w:tcPr>
+            <w:tcW w:w="1255" w:type="dxa"/>
+          </w:tcPr>
+          <w:p>
+            <w:r>
+              <w:t>For data scientists</w:t>
+            </w:r>
+          </w:p>
+        </w:tc>
+        <w:tc>
+          <w:tcPr>
+            <w:tcW w:w="3330" w:type="dxa"/>
+          </w:tcPr>
+          <w:p>
+            <w:r>
+              <w:t>It is not pointing out the missing data, so data scientists cannot improve the data inaccuracy</w:t>
+            </w:r>
+          </w:p>
+        </w:tc>
+        <w:tc>
+          <w:tcPr>
+            <w:tcW w:w="3325" w:type="dxa"/>
+          </w:tcPr>
+          <w:p>
+            <w:r>
+              <w:t xml:space="preserve">The code refuse to run when there is missing data, so data scientists </w:t>
+            </w:r>
+            <w:r>
+              <w:rPr>
+                <w:color w:val="FF0000"/>
+              </w:rPr>
+              <w:t>MUST do the data cleansing</w:t>
+            </w:r>
+            <w:r>
+              <w:t xml:space="preserve"> prior to the code running, not to hang the system.</w:t>
+            </w:r>
+          </w:p>
+        </w:tc>
+      </w:tr>
+    </w:tbl>
+    <w:p/>
+    <w:p/>
+    <w:p>
+      <w:r>
+        <w:t>Thank you!</w:t>
+      </w:r>
+      <w:r>
+        <w:t xml:space="preserve">  </w:t>
       </w:r>
       <w:r>
         <w:t xml:space="preserve"> </w:t>
       </w:r>
-      <w:r>
-        <w:t xml:space="preserve">variables, </w:t>
-      </w:r>
-      <w:r>
-        <w:t xml:space="preserve">it will slow down the VBA code. </w:t>
-      </w:r>
-      <w:r>
-        <w:t>DRY and light code structure should be the best practice in coding.</w:t>
-      </w:r>
-    </w:p>
-    <w:p>
-      <w:r>
-        <w:t>Thank you!</w:t>
-      </w:r>
-      <w:r>
-        <w:t xml:space="preserve">  </w:t>
-      </w:r>
-      <w:r>
-        <w:t xml:space="preserve"> </w:t>
+    </w:p>
+    <w:p>
+      <w:r>
+        <w:t xml:space="preserve">Side Note: </w:t>
+      </w:r>
+    </w:p>
+    <w:p>
+      <w:r>
+        <w:t xml:space="preserve">As of October 2nd, the world 3rd largest stock market in Japan had the computer system glitch, and market trading was impaired for a whole day. I wonder if it was arrays related VBA coding? Ha Ha </w:t>
+      </w:r>
+      <w:r>
+        <w:sym w:font="Wingdings" w:char="F04A"/>
       </w:r>
     </w:p>
     <w:sectPr>
-      <w:headerReference w:type="default" r:id="rId13"/>
-      <w:footerReference w:type="default" r:id="rId14"/>
+      <w:headerReference w:type="default" r:id="rId16"/>
+      <w:footerReference w:type="default" r:id="rId17"/>
       <w:pgSz w:w="12240" w:h="15840"/>
       <w:pgMar w:top="1440" w:right="1440" w:bottom="1440" w:left="1440" w:header="720" w:footer="720" w:gutter="0"/>
       <w:cols w:space="720"/>
@@ -1654,9 +2640,122 @@
 <file path=word/numbering.xml><?xml version="1.0" encoding="utf-8"?>
 <w:numbering xmlns:wpc="http://schemas.microsoft.com/office/word/2010/wordprocessingCanvas" xmlns:cx="http://schemas.microsoft.com/office/drawing/2014/chartex" xmlns:cx1="http://schemas.microsoft.com/office/drawing/2015/9/8/chartex" xmlns:cx2="http://schemas.microsoft.com/office/drawing/2015/10/21/chartex" xmlns:cx3="http://schemas.microsoft.com/office/drawing/2016/5/9/chartex" xmlns:cx4="http://schemas.microsoft.com/office/drawing/2016/5/10/chartex" xmlns:cx5="http://schemas.microsoft.com/office/drawing/2016/5/11/chartex" xmlns:cx6="http://schemas.microsoft.com/office/drawing/2016/5/12/chartex" xmlns:cx7="http://schemas.microsoft.com/office/drawing/2016/5/13/chartex" xmlns:cx8="http://schemas.microsoft.com/office/drawing/2016/5/14/chartex" xmlns:mc="http://schemas.openxmlformats.org/markup-compatibility/2006" xmlns:aink="http://schemas.microsoft.com/office/drawing/2016/ink" xmlns:am3d="http://schemas.microsoft.com/office/drawing/2017/model3d" xmlns:o="urn:schemas-microsoft-com:office:office" xmlns:r="http://schemas.openxmlformats.org/officeDocument/2006/relationships" xmlns:m="http://schemas.openxmlformats.org/officeDocument/2006/math" xmlns:v="urn:schemas-microsoft-com:vml" xmlns:wp14="http://schemas.microsoft.com/office/word/2010/wordprocessingDrawing" xmlns:wp="http://schemas.openxmlformats.org/drawingml/2006/wordprocessingDrawing" xmlns:w10="urn:schemas-microsoft-com:office:word" xmlns:w="http://schemas.openxmlformats.org/wordprocessingml/2006/main" xmlns:w14="http://schemas.microsoft.com/office/word/2010/wordml" xmlns:w15="http://schemas.microsoft.com/office/word/2012/wordml" xmlns:w16cex="http://schemas.microsoft.com/office/word/2018/wordml/cex" xmlns:w16cid="http://schemas.microsoft.com/office/word/2016/wordml/cid" xmlns:w16="http://schemas.microsoft.com/office/word/2018/wordml" xmlns:w16se="http://schemas.microsoft.com/office/word/2015/wordml/symex" xmlns:wpg="http://schemas.microsoft.com/office/word/2010/wordprocessingGroup" xmlns:wpi="http://schemas.microsoft.com/office/word/2010/wordprocessingInk" xmlns:wne="http://schemas.microsoft.com/office/word/2006/wordml" xmlns:wps="http://schemas.microsoft.com/office/word/2010/wordprocessingShape" mc:Ignorable="w14 w15 w16se w16cid w16 w16cex wp14">
   <w:abstractNum w:abstractNumId="0" w15:restartNumberingAfterBreak="0">
+    <w:nsid w:val="095F3721"/>
+    <w:multiLevelType w:val="hybridMultilevel"/>
+    <w:tmpl w:val="C4127218"/>
+    <w:lvl w:ilvl="0" w:tplc="04090003">
+      <w:start w:val="1"/>
+      <w:numFmt w:val="bullet"/>
+      <w:lvlText w:val="o"/>
+      <w:lvlJc w:val="left"/>
+      <w:pPr>
+        <w:ind w:left="720" w:hanging="360"/>
+      </w:pPr>
+      <w:rPr>
+        <w:rFonts w:ascii="Courier New" w:hAnsi="Courier New" w:cs="Courier New" w:hint="default"/>
+      </w:rPr>
+    </w:lvl>
+    <w:lvl w:ilvl="1" w:tplc="04090003" w:tentative="1">
+      <w:start w:val="1"/>
+      <w:numFmt w:val="bullet"/>
+      <w:lvlText w:val="o"/>
+      <w:lvlJc w:val="left"/>
+      <w:pPr>
+        <w:ind w:left="1440" w:hanging="360"/>
+      </w:pPr>
+      <w:rPr>
+        <w:rFonts w:ascii="Courier New" w:hAnsi="Courier New" w:cs="Courier New" w:hint="default"/>
+      </w:rPr>
+    </w:lvl>
+    <w:lvl w:ilvl="2" w:tplc="04090005" w:tentative="1">
+      <w:start w:val="1"/>
+      <w:numFmt w:val="bullet"/>
+      <w:lvlText w:val=""/>
+      <w:lvlJc w:val="left"/>
+      <w:pPr>
+        <w:ind w:left="2160" w:hanging="360"/>
+      </w:pPr>
+      <w:rPr>
+        <w:rFonts w:ascii="Wingdings" w:hAnsi="Wingdings" w:hint="default"/>
+      </w:rPr>
+    </w:lvl>
+    <w:lvl w:ilvl="3" w:tplc="04090001" w:tentative="1">
+      <w:start w:val="1"/>
+      <w:numFmt w:val="bullet"/>
+      <w:lvlText w:val=""/>
+      <w:lvlJc w:val="left"/>
+      <w:pPr>
+        <w:ind w:left="2880" w:hanging="360"/>
+      </w:pPr>
+      <w:rPr>
+        <w:rFonts w:ascii="Symbol" w:hAnsi="Symbol" w:hint="default"/>
+      </w:rPr>
+    </w:lvl>
+    <w:lvl w:ilvl="4" w:tplc="04090003" w:tentative="1">
+      <w:start w:val="1"/>
+      <w:numFmt w:val="bullet"/>
+      <w:lvlText w:val="o"/>
+      <w:lvlJc w:val="left"/>
+      <w:pPr>
+        <w:ind w:left="3600" w:hanging="360"/>
+      </w:pPr>
+      <w:rPr>
+        <w:rFonts w:ascii="Courier New" w:hAnsi="Courier New" w:cs="Courier New" w:hint="default"/>
+      </w:rPr>
+    </w:lvl>
+    <w:lvl w:ilvl="5" w:tplc="04090005" w:tentative="1">
+      <w:start w:val="1"/>
+      <w:numFmt w:val="bullet"/>
+      <w:lvlText w:val=""/>
+      <w:lvlJc w:val="left"/>
+      <w:pPr>
+        <w:ind w:left="4320" w:hanging="360"/>
+      </w:pPr>
+      <w:rPr>
+        <w:rFonts w:ascii="Wingdings" w:hAnsi="Wingdings" w:hint="default"/>
+      </w:rPr>
+    </w:lvl>
+    <w:lvl w:ilvl="6" w:tplc="04090001" w:tentative="1">
+      <w:start w:val="1"/>
+      <w:numFmt w:val="bullet"/>
+      <w:lvlText w:val=""/>
+      <w:lvlJc w:val="left"/>
+      <w:pPr>
+        <w:ind w:left="5040" w:hanging="360"/>
+      </w:pPr>
+      <w:rPr>
+        <w:rFonts w:ascii="Symbol" w:hAnsi="Symbol" w:hint="default"/>
+      </w:rPr>
+    </w:lvl>
+    <w:lvl w:ilvl="7" w:tplc="04090003" w:tentative="1">
+      <w:start w:val="1"/>
+      <w:numFmt w:val="bullet"/>
+      <w:lvlText w:val="o"/>
+      <w:lvlJc w:val="left"/>
+      <w:pPr>
+        <w:ind w:left="5760" w:hanging="360"/>
+      </w:pPr>
+      <w:rPr>
+        <w:rFonts w:ascii="Courier New" w:hAnsi="Courier New" w:cs="Courier New" w:hint="default"/>
+      </w:rPr>
+    </w:lvl>
+    <w:lvl w:ilvl="8" w:tplc="04090005" w:tentative="1">
+      <w:start w:val="1"/>
+      <w:numFmt w:val="bullet"/>
+      <w:lvlText w:val=""/>
+      <w:lvlJc w:val="left"/>
+      <w:pPr>
+        <w:ind w:left="6480" w:hanging="360"/>
+      </w:pPr>
+      <w:rPr>
+        <w:rFonts w:ascii="Wingdings" w:hAnsi="Wingdings" w:hint="default"/>
+      </w:rPr>
+    </w:lvl>
+  </w:abstractNum>
+  <w:abstractNum w:abstractNumId="1" w15:restartNumberingAfterBreak="0">
     <w:nsid w:val="1CC03976"/>
     <w:multiLevelType w:val="hybridMultilevel"/>
-    <w:tmpl w:val="60E823A0"/>
+    <w:tmpl w:val="E6DE856C"/>
     <w:lvl w:ilvl="0" w:tplc="04090001">
       <w:start w:val="1"/>
       <w:numFmt w:val="bullet"/>
@@ -1669,104 +2768,216 @@
         <w:rFonts w:ascii="Symbol" w:hAnsi="Symbol" w:hint="default"/>
       </w:rPr>
     </w:lvl>
+    <w:lvl w:ilvl="1" w:tplc="04090003">
+      <w:start w:val="1"/>
+      <w:numFmt w:val="bullet"/>
+      <w:lvlText w:val="o"/>
+      <w:lvlJc w:val="left"/>
+      <w:pPr>
+        <w:ind w:left="2880" w:hanging="360"/>
+      </w:pPr>
+      <w:rPr>
+        <w:rFonts w:ascii="Courier New" w:hAnsi="Courier New" w:cs="Courier New" w:hint="default"/>
+      </w:rPr>
+    </w:lvl>
+    <w:lvl w:ilvl="2" w:tplc="04090005" w:tentative="1">
+      <w:start w:val="1"/>
+      <w:numFmt w:val="bullet"/>
+      <w:lvlText w:val=""/>
+      <w:lvlJc w:val="left"/>
+      <w:pPr>
+        <w:ind w:left="3600" w:hanging="360"/>
+      </w:pPr>
+      <w:rPr>
+        <w:rFonts w:ascii="Wingdings" w:hAnsi="Wingdings" w:hint="default"/>
+      </w:rPr>
+    </w:lvl>
+    <w:lvl w:ilvl="3" w:tplc="04090001" w:tentative="1">
+      <w:start w:val="1"/>
+      <w:numFmt w:val="bullet"/>
+      <w:lvlText w:val=""/>
+      <w:lvlJc w:val="left"/>
+      <w:pPr>
+        <w:ind w:left="4320" w:hanging="360"/>
+      </w:pPr>
+      <w:rPr>
+        <w:rFonts w:ascii="Symbol" w:hAnsi="Symbol" w:hint="default"/>
+      </w:rPr>
+    </w:lvl>
+    <w:lvl w:ilvl="4" w:tplc="04090003" w:tentative="1">
+      <w:start w:val="1"/>
+      <w:numFmt w:val="bullet"/>
+      <w:lvlText w:val="o"/>
+      <w:lvlJc w:val="left"/>
+      <w:pPr>
+        <w:ind w:left="5040" w:hanging="360"/>
+      </w:pPr>
+      <w:rPr>
+        <w:rFonts w:ascii="Courier New" w:hAnsi="Courier New" w:cs="Courier New" w:hint="default"/>
+      </w:rPr>
+    </w:lvl>
+    <w:lvl w:ilvl="5" w:tplc="04090005" w:tentative="1">
+      <w:start w:val="1"/>
+      <w:numFmt w:val="bullet"/>
+      <w:lvlText w:val=""/>
+      <w:lvlJc w:val="left"/>
+      <w:pPr>
+        <w:ind w:left="5760" w:hanging="360"/>
+      </w:pPr>
+      <w:rPr>
+        <w:rFonts w:ascii="Wingdings" w:hAnsi="Wingdings" w:hint="default"/>
+      </w:rPr>
+    </w:lvl>
+    <w:lvl w:ilvl="6" w:tplc="04090001" w:tentative="1">
+      <w:start w:val="1"/>
+      <w:numFmt w:val="bullet"/>
+      <w:lvlText w:val=""/>
+      <w:lvlJc w:val="left"/>
+      <w:pPr>
+        <w:ind w:left="6480" w:hanging="360"/>
+      </w:pPr>
+      <w:rPr>
+        <w:rFonts w:ascii="Symbol" w:hAnsi="Symbol" w:hint="default"/>
+      </w:rPr>
+    </w:lvl>
+    <w:lvl w:ilvl="7" w:tplc="04090003" w:tentative="1">
+      <w:start w:val="1"/>
+      <w:numFmt w:val="bullet"/>
+      <w:lvlText w:val="o"/>
+      <w:lvlJc w:val="left"/>
+      <w:pPr>
+        <w:ind w:left="7200" w:hanging="360"/>
+      </w:pPr>
+      <w:rPr>
+        <w:rFonts w:ascii="Courier New" w:hAnsi="Courier New" w:cs="Courier New" w:hint="default"/>
+      </w:rPr>
+    </w:lvl>
+    <w:lvl w:ilvl="8" w:tplc="04090005" w:tentative="1">
+      <w:start w:val="1"/>
+      <w:numFmt w:val="bullet"/>
+      <w:lvlText w:val=""/>
+      <w:lvlJc w:val="left"/>
+      <w:pPr>
+        <w:ind w:left="7920" w:hanging="360"/>
+      </w:pPr>
+      <w:rPr>
+        <w:rFonts w:ascii="Wingdings" w:hAnsi="Wingdings" w:hint="default"/>
+      </w:rPr>
+    </w:lvl>
+  </w:abstractNum>
+  <w:abstractNum w:abstractNumId="2" w15:restartNumberingAfterBreak="0">
+    <w:nsid w:val="1EB36F80"/>
+    <w:multiLevelType w:val="hybridMultilevel"/>
+    <w:tmpl w:val="B8589B58"/>
+    <w:lvl w:ilvl="0" w:tplc="6636936A">
+      <w:numFmt w:val="bullet"/>
+      <w:lvlText w:val="-"/>
+      <w:lvlJc w:val="left"/>
+      <w:pPr>
+        <w:ind w:left="720" w:hanging="360"/>
+      </w:pPr>
+      <w:rPr>
+        <w:rFonts w:ascii="Calibri" w:eastAsiaTheme="minorEastAsia" w:hAnsi="Calibri" w:cs="Calibri" w:hint="default"/>
+      </w:rPr>
+    </w:lvl>
     <w:lvl w:ilvl="1" w:tplc="04090003" w:tentative="1">
       <w:start w:val="1"/>
       <w:numFmt w:val="bullet"/>
       <w:lvlText w:val="o"/>
       <w:lvlJc w:val="left"/>
       <w:pPr>
+        <w:ind w:left="1440" w:hanging="360"/>
+      </w:pPr>
+      <w:rPr>
+        <w:rFonts w:ascii="Courier New" w:hAnsi="Courier New" w:cs="Courier New" w:hint="default"/>
+      </w:rPr>
+    </w:lvl>
+    <w:lvl w:ilvl="2" w:tplc="04090005" w:tentative="1">
+      <w:start w:val="1"/>
+      <w:numFmt w:val="bullet"/>
+      <w:lvlText w:val=""/>
+      <w:lvlJc w:val="left"/>
+      <w:pPr>
+        <w:ind w:left="2160" w:hanging="360"/>
+      </w:pPr>
+      <w:rPr>
+        <w:rFonts w:ascii="Wingdings" w:hAnsi="Wingdings" w:hint="default"/>
+      </w:rPr>
+    </w:lvl>
+    <w:lvl w:ilvl="3" w:tplc="04090001" w:tentative="1">
+      <w:start w:val="1"/>
+      <w:numFmt w:val="bullet"/>
+      <w:lvlText w:val=""/>
+      <w:lvlJc w:val="left"/>
+      <w:pPr>
         <w:ind w:left="2880" w:hanging="360"/>
       </w:pPr>
       <w:rPr>
+        <w:rFonts w:ascii="Symbol" w:hAnsi="Symbol" w:hint="default"/>
+      </w:rPr>
+    </w:lvl>
+    <w:lvl w:ilvl="4" w:tplc="04090003" w:tentative="1">
+      <w:start w:val="1"/>
+      <w:numFmt w:val="bullet"/>
+      <w:lvlText w:val="o"/>
+      <w:lvlJc w:val="left"/>
+      <w:pPr>
+        <w:ind w:left="3600" w:hanging="360"/>
+      </w:pPr>
+      <w:rPr>
         <w:rFonts w:ascii="Courier New" w:hAnsi="Courier New" w:cs="Courier New" w:hint="default"/>
       </w:rPr>
     </w:lvl>
-    <w:lvl w:ilvl="2" w:tplc="04090005" w:tentative="1">
+    <w:lvl w:ilvl="5" w:tplc="04090005" w:tentative="1">
       <w:start w:val="1"/>
       <w:numFmt w:val="bullet"/>
       <w:lvlText w:val=""/>
       <w:lvlJc w:val="left"/>
       <w:pPr>
-        <w:ind w:left="3600" w:hanging="360"/>
+        <w:ind w:left="4320" w:hanging="360"/>
       </w:pPr>
       <w:rPr>
         <w:rFonts w:ascii="Wingdings" w:hAnsi="Wingdings" w:hint="default"/>
       </w:rPr>
     </w:lvl>
-    <w:lvl w:ilvl="3" w:tplc="04090001" w:tentative="1">
+    <w:lvl w:ilvl="6" w:tplc="04090001" w:tentative="1">
       <w:start w:val="1"/>
       <w:numFmt w:val="bullet"/>
       <w:lvlText w:val=""/>
       <w:lvlJc w:val="left"/>
       <w:pPr>
-        <w:ind w:left="4320" w:hanging="360"/>
+        <w:ind w:left="5040" w:hanging="360"/>
       </w:pPr>
       <w:rPr>
         <w:rFonts w:ascii="Symbol" w:hAnsi="Symbol" w:hint="default"/>
       </w:rPr>
     </w:lvl>
-    <w:lvl w:ilvl="4" w:tplc="04090003" w:tentative="1">
+    <w:lvl w:ilvl="7" w:tplc="04090003" w:tentative="1">
       <w:start w:val="1"/>
       <w:numFmt w:val="bullet"/>
       <w:lvlText w:val="o"/>
       <w:lvlJc w:val="left"/>
       <w:pPr>
-        <w:ind w:left="5040" w:hanging="360"/>
+        <w:ind w:left="5760" w:hanging="360"/>
       </w:pPr>
       <w:rPr>
         <w:rFonts w:ascii="Courier New" w:hAnsi="Courier New" w:cs="Courier New" w:hint="default"/>
       </w:rPr>
     </w:lvl>
-    <w:lvl w:ilvl="5" w:tplc="04090005" w:tentative="1">
+    <w:lvl w:ilvl="8" w:tplc="04090005" w:tentative="1">
       <w:start w:val="1"/>
       <w:numFmt w:val="bullet"/>
       <w:lvlText w:val=""/>
       <w:lvlJc w:val="left"/>
       <w:pPr>
-        <w:ind w:left="5760" w:hanging="360"/>
+        <w:ind w:left="6480" w:hanging="360"/>
       </w:pPr>
       <w:rPr>
         <w:rFonts w:ascii="Wingdings" w:hAnsi="Wingdings" w:hint="default"/>
       </w:rPr>
     </w:lvl>
-    <w:lvl w:ilvl="6" w:tplc="04090001" w:tentative="1">
-      <w:start w:val="1"/>
-      <w:numFmt w:val="bullet"/>
-      <w:lvlText w:val=""/>
-      <w:lvlJc w:val="left"/>
-      <w:pPr>
-        <w:ind w:left="6480" w:hanging="360"/>
-      </w:pPr>
-      <w:rPr>
-        <w:rFonts w:ascii="Symbol" w:hAnsi="Symbol" w:hint="default"/>
-      </w:rPr>
-    </w:lvl>
-    <w:lvl w:ilvl="7" w:tplc="04090003" w:tentative="1">
-      <w:start w:val="1"/>
-      <w:numFmt w:val="bullet"/>
-      <w:lvlText w:val="o"/>
-      <w:lvlJc w:val="left"/>
-      <w:pPr>
-        <w:ind w:left="7200" w:hanging="360"/>
-      </w:pPr>
-      <w:rPr>
-        <w:rFonts w:ascii="Courier New" w:hAnsi="Courier New" w:cs="Courier New" w:hint="default"/>
-      </w:rPr>
-    </w:lvl>
-    <w:lvl w:ilvl="8" w:tplc="04090005" w:tentative="1">
-      <w:start w:val="1"/>
-      <w:numFmt w:val="bullet"/>
-      <w:lvlText w:val=""/>
-      <w:lvlJc w:val="left"/>
-      <w:pPr>
-        <w:ind w:left="7920" w:hanging="360"/>
-      </w:pPr>
-      <w:rPr>
-        <w:rFonts w:ascii="Wingdings" w:hAnsi="Wingdings" w:hint="default"/>
-      </w:rPr>
-    </w:lvl>
   </w:abstractNum>
-  <w:abstractNum w:abstractNumId="1" w15:restartNumberingAfterBreak="0">
+  <w:abstractNum w:abstractNumId="3" w15:restartNumberingAfterBreak="0">
     <w:nsid w:val="26177CF1"/>
     <w:multiLevelType w:val="hybridMultilevel"/>
     <w:tmpl w:val="160AF8C2"/>
@@ -1864,7 +3075,7 @@
       </w:pPr>
     </w:lvl>
   </w:abstractNum>
-  <w:abstractNum w:abstractNumId="2" w15:restartNumberingAfterBreak="0">
+  <w:abstractNum w:abstractNumId="4" w15:restartNumberingAfterBreak="0">
     <w:nsid w:val="39CA307A"/>
     <w:multiLevelType w:val="hybridMultilevel"/>
     <w:tmpl w:val="04360A30"/>
@@ -1959,7 +3170,7 @@
       </w:pPr>
     </w:lvl>
   </w:abstractNum>
-  <w:abstractNum w:abstractNumId="3" w15:restartNumberingAfterBreak="0">
+  <w:abstractNum w:abstractNumId="5" w15:restartNumberingAfterBreak="0">
     <w:nsid w:val="3E005523"/>
     <w:multiLevelType w:val="hybridMultilevel"/>
     <w:tmpl w:val="E2F2FBF4"/>
@@ -2054,7 +3265,119 @@
       </w:pPr>
     </w:lvl>
   </w:abstractNum>
-  <w:abstractNum w:abstractNumId="4" w15:restartNumberingAfterBreak="0">
+  <w:abstractNum w:abstractNumId="6" w15:restartNumberingAfterBreak="0">
+    <w:nsid w:val="40233542"/>
+    <w:multiLevelType w:val="hybridMultilevel"/>
+    <w:tmpl w:val="1892E7EE"/>
+    <w:lvl w:ilvl="0" w:tplc="E8EC49AE">
+      <w:numFmt w:val="bullet"/>
+      <w:lvlText w:val="-"/>
+      <w:lvlJc w:val="left"/>
+      <w:pPr>
+        <w:ind w:left="720" w:hanging="360"/>
+      </w:pPr>
+      <w:rPr>
+        <w:rFonts w:ascii="Calibri" w:eastAsiaTheme="minorEastAsia" w:hAnsi="Calibri" w:cs="Calibri" w:hint="default"/>
+      </w:rPr>
+    </w:lvl>
+    <w:lvl w:ilvl="1" w:tplc="04090003" w:tentative="1">
+      <w:start w:val="1"/>
+      <w:numFmt w:val="bullet"/>
+      <w:lvlText w:val="o"/>
+      <w:lvlJc w:val="left"/>
+      <w:pPr>
+        <w:ind w:left="1440" w:hanging="360"/>
+      </w:pPr>
+      <w:rPr>
+        <w:rFonts w:ascii="Courier New" w:hAnsi="Courier New" w:cs="Courier New" w:hint="default"/>
+      </w:rPr>
+    </w:lvl>
+    <w:lvl w:ilvl="2" w:tplc="04090005" w:tentative="1">
+      <w:start w:val="1"/>
+      <w:numFmt w:val="bullet"/>
+      <w:lvlText w:val=""/>
+      <w:lvlJc w:val="left"/>
+      <w:pPr>
+        <w:ind w:left="2160" w:hanging="360"/>
+      </w:pPr>
+      <w:rPr>
+        <w:rFonts w:ascii="Wingdings" w:hAnsi="Wingdings" w:hint="default"/>
+      </w:rPr>
+    </w:lvl>
+    <w:lvl w:ilvl="3" w:tplc="04090001" w:tentative="1">
+      <w:start w:val="1"/>
+      <w:numFmt w:val="bullet"/>
+      <w:lvlText w:val=""/>
+      <w:lvlJc w:val="left"/>
+      <w:pPr>
+        <w:ind w:left="2880" w:hanging="360"/>
+      </w:pPr>
+      <w:rPr>
+        <w:rFonts w:ascii="Symbol" w:hAnsi="Symbol" w:hint="default"/>
+      </w:rPr>
+    </w:lvl>
+    <w:lvl w:ilvl="4" w:tplc="04090003" w:tentative="1">
+      <w:start w:val="1"/>
+      <w:numFmt w:val="bullet"/>
+      <w:lvlText w:val="o"/>
+      <w:lvlJc w:val="left"/>
+      <w:pPr>
+        <w:ind w:left="3600" w:hanging="360"/>
+      </w:pPr>
+      <w:rPr>
+        <w:rFonts w:ascii="Courier New" w:hAnsi="Courier New" w:cs="Courier New" w:hint="default"/>
+      </w:rPr>
+    </w:lvl>
+    <w:lvl w:ilvl="5" w:tplc="04090005" w:tentative="1">
+      <w:start w:val="1"/>
+      <w:numFmt w:val="bullet"/>
+      <w:lvlText w:val=""/>
+      <w:lvlJc w:val="left"/>
+      <w:pPr>
+        <w:ind w:left="4320" w:hanging="360"/>
+      </w:pPr>
+      <w:rPr>
+        <w:rFonts w:ascii="Wingdings" w:hAnsi="Wingdings" w:hint="default"/>
+      </w:rPr>
+    </w:lvl>
+    <w:lvl w:ilvl="6" w:tplc="04090001" w:tentative="1">
+      <w:start w:val="1"/>
+      <w:numFmt w:val="bullet"/>
+      <w:lvlText w:val=""/>
+      <w:lvlJc w:val="left"/>
+      <w:pPr>
+        <w:ind w:left="5040" w:hanging="360"/>
+      </w:pPr>
+      <w:rPr>
+        <w:rFonts w:ascii="Symbol" w:hAnsi="Symbol" w:hint="default"/>
+      </w:rPr>
+    </w:lvl>
+    <w:lvl w:ilvl="7" w:tplc="04090003" w:tentative="1">
+      <w:start w:val="1"/>
+      <w:numFmt w:val="bullet"/>
+      <w:lvlText w:val="o"/>
+      <w:lvlJc w:val="left"/>
+      <w:pPr>
+        <w:ind w:left="5760" w:hanging="360"/>
+      </w:pPr>
+      <w:rPr>
+        <w:rFonts w:ascii="Courier New" w:hAnsi="Courier New" w:cs="Courier New" w:hint="default"/>
+      </w:rPr>
+    </w:lvl>
+    <w:lvl w:ilvl="8" w:tplc="04090005" w:tentative="1">
+      <w:start w:val="1"/>
+      <w:numFmt w:val="bullet"/>
+      <w:lvlText w:val=""/>
+      <w:lvlJc w:val="left"/>
+      <w:pPr>
+        <w:ind w:left="6480" w:hanging="360"/>
+      </w:pPr>
+      <w:rPr>
+        <w:rFonts w:ascii="Wingdings" w:hAnsi="Wingdings" w:hint="default"/>
+      </w:rPr>
+    </w:lvl>
+  </w:abstractNum>
+  <w:abstractNum w:abstractNumId="7" w15:restartNumberingAfterBreak="0">
     <w:nsid w:val="4511624A"/>
     <w:multiLevelType w:val="hybridMultilevel"/>
     <w:tmpl w:val="D30032CE"/>
@@ -2143,7 +3466,7 @@
       </w:pPr>
     </w:lvl>
   </w:abstractNum>
-  <w:abstractNum w:abstractNumId="5" w15:restartNumberingAfterBreak="0">
+  <w:abstractNum w:abstractNumId="8" w15:restartNumberingAfterBreak="0">
     <w:nsid w:val="4ABE2832"/>
     <w:multiLevelType w:val="hybridMultilevel"/>
     <w:tmpl w:val="6F768CA6"/>
@@ -2235,7 +3558,7 @@
       </w:pPr>
     </w:lvl>
   </w:abstractNum>
-  <w:abstractNum w:abstractNumId="6" w15:restartNumberingAfterBreak="0">
+  <w:abstractNum w:abstractNumId="9" w15:restartNumberingAfterBreak="0">
     <w:nsid w:val="550E51A7"/>
     <w:multiLevelType w:val="hybridMultilevel"/>
     <w:tmpl w:val="C0446992"/>
@@ -2324,7 +3647,7 @@
       </w:pPr>
     </w:lvl>
   </w:abstractNum>
-  <w:abstractNum w:abstractNumId="7" w15:restartNumberingAfterBreak="0">
+  <w:abstractNum w:abstractNumId="10" w15:restartNumberingAfterBreak="0">
     <w:nsid w:val="73055B89"/>
     <w:multiLevelType w:val="hybridMultilevel"/>
     <w:tmpl w:val="C220DCBE"/>
@@ -2422,7 +3745,7 @@
       </w:pPr>
     </w:lvl>
   </w:abstractNum>
-  <w:abstractNum w:abstractNumId="8" w15:restartNumberingAfterBreak="0">
+  <w:abstractNum w:abstractNumId="11" w15:restartNumberingAfterBreak="0">
     <w:nsid w:val="74BC19D5"/>
     <w:multiLevelType w:val="hybridMultilevel"/>
     <w:tmpl w:val="7FC89EB6"/>
@@ -2517,7 +3840,7 @@
       </w:pPr>
     </w:lvl>
   </w:abstractNum>
-  <w:abstractNum w:abstractNumId="9" w15:restartNumberingAfterBreak="0">
+  <w:abstractNum w:abstractNumId="12" w15:restartNumberingAfterBreak="0">
     <w:nsid w:val="761836AD"/>
     <w:multiLevelType w:val="hybridMultilevel"/>
     <w:tmpl w:val="E49E3376"/>
@@ -2607,34 +3930,43 @@
     </w:lvl>
   </w:abstractNum>
   <w:num w:numId="1">
-    <w:abstractNumId w:val="6"/>
+    <w:abstractNumId w:val="9"/>
   </w:num>
   <w:num w:numId="2">
-    <w:abstractNumId w:val="9"/>
+    <w:abstractNumId w:val="12"/>
   </w:num>
   <w:num w:numId="3">
+    <w:abstractNumId w:val="10"/>
+  </w:num>
+  <w:num w:numId="4">
+    <w:abstractNumId w:val="8"/>
+  </w:num>
+  <w:num w:numId="5">
+    <w:abstractNumId w:val="5"/>
+  </w:num>
+  <w:num w:numId="6">
+    <w:abstractNumId w:val="3"/>
+  </w:num>
+  <w:num w:numId="7">
     <w:abstractNumId w:val="7"/>
   </w:num>
-  <w:num w:numId="4">
-    <w:abstractNumId w:val="5"/>
-  </w:num>
-  <w:num w:numId="5">
-    <w:abstractNumId w:val="3"/>
-  </w:num>
-  <w:num w:numId="6">
+  <w:num w:numId="8">
     <w:abstractNumId w:val="1"/>
   </w:num>
-  <w:num w:numId="7">
+  <w:num w:numId="9">
     <w:abstractNumId w:val="4"/>
   </w:num>
-  <w:num w:numId="8">
+  <w:num w:numId="10">
+    <w:abstractNumId w:val="11"/>
+  </w:num>
+  <w:num w:numId="11">
     <w:abstractNumId w:val="0"/>
   </w:num>
-  <w:num w:numId="9">
+  <w:num w:numId="12">
     <w:abstractNumId w:val="2"/>
   </w:num>
-  <w:num w:numId="10">
-    <w:abstractNumId w:val="8"/>
+  <w:num w:numId="13">
+    <w:abstractNumId w:val="6"/>
   </w:num>
 </w:numbering>
 </file>

</xml_diff>